<commit_message>
supporting document for research method added
</commit_message>
<xml_diff>
--- a/Research method.docx
+++ b/Research method.docx
@@ -34,91 +34,6 @@
         <w:t>.</w:t>
       </w:r>
     </w:p>
-    <w:p>
-      <w:pPr>
-        <w:spacing w:after="0"/>
-        <w:rPr>
-          <w:rFonts w:ascii="Times New Roman" w:hAnsi="Times New Roman" w:cs="Times New Roman"/>
-          <w:sz w:val="24"/>
-          <w:szCs w:val="24"/>
-        </w:rPr>
-      </w:pPr>
-      <w:r>
-        <w:rPr>
-          <w:rFonts w:ascii="Times New Roman" w:hAnsi="Times New Roman" w:cs="Times New Roman"/>
-          <w:b/>
-          <w:bCs/>
-          <w:sz w:val="24"/>
-          <w:szCs w:val="24"/>
-        </w:rPr>
-        <w:t>Authors</w:t>
-      </w:r>
-      <w:r>
-        <w:rPr>
-          <w:rFonts w:ascii="Times New Roman" w:hAnsi="Times New Roman" w:cs="Times New Roman"/>
-          <w:sz w:val="24"/>
-          <w:szCs w:val="24"/>
-        </w:rPr>
-        <w:t>: Kaduna Minna.</w:t>
-      </w:r>
-    </w:p>
-    <w:p>
-      <w:pPr>
-        <w:spacing w:after="0"/>
-        <w:rPr>
-          <w:rFonts w:ascii="Times New Roman" w:hAnsi="Times New Roman" w:cs="Times New Roman"/>
-          <w:sz w:val="24"/>
-          <w:szCs w:val="24"/>
-        </w:rPr>
-      </w:pPr>
-      <w:r>
-        <w:rPr>
-          <w:rFonts w:ascii="Times New Roman" w:hAnsi="Times New Roman" w:cs="Times New Roman"/>
-          <w:b/>
-          <w:bCs/>
-          <w:sz w:val="24"/>
-          <w:szCs w:val="24"/>
-        </w:rPr>
-        <w:t>Affiliation</w:t>
-      </w:r>
-      <w:r>
-        <w:rPr>
-          <w:rFonts w:ascii="Times New Roman" w:hAnsi="Times New Roman" w:cs="Times New Roman"/>
-          <w:sz w:val="24"/>
-          <w:szCs w:val="24"/>
-        </w:rPr>
-        <w:t>: Federal University of Technology Minna.</w:t>
-      </w:r>
-    </w:p>
-    <w:p>
-      <w:pPr>
-        <w:spacing w:after="0"/>
-        <w:rPr>
-          <w:rFonts w:ascii="Times New Roman" w:hAnsi="Times New Roman" w:cs="Times New Roman"/>
-          <w:sz w:val="24"/>
-          <w:szCs w:val="24"/>
-        </w:rPr>
-      </w:pPr>
-      <w:r>
-        <w:rPr>
-          <w:rFonts w:ascii="Times New Roman" w:hAnsi="Times New Roman" w:cs="Times New Roman"/>
-          <w:b/>
-          <w:bCs/>
-          <w:sz w:val="24"/>
-          <w:szCs w:val="24"/>
-        </w:rPr>
-        <w:t>Email</w:t>
-      </w:r>
-      <w:r>
-        <w:rPr>
-          <w:rFonts w:ascii="Times New Roman" w:hAnsi="Times New Roman" w:cs="Times New Roman"/>
-          <w:sz w:val="24"/>
-          <w:szCs w:val="24"/>
-        </w:rPr>
-        <w:t>: Kaduna@gmail.com</w:t>
-      </w:r>
-    </w:p>
-    <w:p/>
     <w:p>
       <w:pPr>
         <w:spacing w:after="0" w:line="360" w:lineRule="auto"/>
@@ -478,7 +393,7 @@
           <w:sz w:val="24"/>
           <w:szCs w:val="24"/>
         </w:rPr>
-        <w:t>For many students, the university experience involves negotiating new friendship groups, settling into a more intensive study regime, learning to manage money for the first time, and dealing with uncertainties about their careers. The overlap of these various life challenges creates an ideal setting for mental health problems to develop. This paper will try to do an in-</w:t>
+        <w:t xml:space="preserve">For many students, the university experience involves negotiating new friendship groups, settling into a more intensive study regime, learning to manage money for the first time, and dealing with uncertainties about their careers. The overlap of these various life challenges creates an ideal setting for mental health problems to develop. This paper will try to do an in-depth review of how academic, work, and financial stress bring about depression among university students. It will check out how family mental illness history can moderate these factors; it will also look at how effective the treatments are; where is depression most common </w:t>
       </w:r>
       <w:r>
         <w:rPr>
@@ -487,7 +402,7 @@
           <w:szCs w:val="24"/>
         </w:rPr>
         <w:lastRenderedPageBreak/>
-        <w:t>depth review of how academic, work, and financial stress bring about depression among university students. It will check out how family mental illness history can moderate these factors; it will also look at how effective the treatments are; where is depression most common in such a population; and what do these results mean for university policies and student support services</w:t>
+        <w:t>in such a population; and what do these results mean for university policies and student support services</w:t>
       </w:r>
       <w:r>
         <w:rPr>
@@ -954,7 +869,6 @@
           <w:sz w:val="24"/>
           <w:szCs w:val="24"/>
         </w:rPr>
-        <w:lastRenderedPageBreak/>
         <w:t>H₁:</w:t>
       </w:r>
       <w:r>
@@ -1011,6 +925,7 @@
           <w:sz w:val="24"/>
           <w:szCs w:val="24"/>
         </w:rPr>
+        <w:lastRenderedPageBreak/>
         <w:t>2. Methods</w:t>
       </w:r>
     </w:p>
@@ -2879,7 +2794,6 @@
                 <w:lang w:eastAsia="en-NG"/>
                 <w14:ligatures w14:val="none"/>
               </w:rPr>
-              <w:lastRenderedPageBreak/>
               <w:t>Step 1</w:t>
             </w:r>
           </w:p>
@@ -3559,6 +3473,7 @@
                 <w:lang w:eastAsia="en-NG"/>
                 <w14:ligatures w14:val="none"/>
               </w:rPr>
+              <w:lastRenderedPageBreak/>
               <w:t>Variables in the Equation</w:t>
             </w:r>
           </w:p>
@@ -3840,7 +3755,6 @@
                 <w14:ligatures w14:val="none"/>
               </w:rPr>
             </w:pPr>
-            <w:proofErr w:type="spellStart"/>
             <w:r>
               <w:rPr>
                 <w:rFonts w:ascii="Arial" w:eastAsia="Times New Roman" w:hAnsi="Arial" w:cs="Arial"/>
@@ -3855,7 +3769,6 @@
               </w:rPr>
               <w:t>df</w:t>
             </w:r>
-            <w:proofErr w:type="spellEnd"/>
           </w:p>
         </w:tc>
         <w:tc>
@@ -8555,7 +8468,6 @@
                 <w:lang w:eastAsia="en-NG"/>
                 <w14:ligatures w14:val="none"/>
               </w:rPr>
-              <w:lastRenderedPageBreak/>
               <w:t> </w:t>
             </w:r>
           </w:p>
@@ -9750,6 +9662,7 @@
                 <w:lang w:eastAsia="en-NG"/>
                 <w14:ligatures w14:val="none"/>
               </w:rPr>
+              <w:lastRenderedPageBreak/>
               <w:t> </w:t>
             </w:r>
           </w:p>
@@ -10416,7 +10329,6 @@
           <w:sz w:val="24"/>
           <w:szCs w:val="24"/>
         </w:rPr>
-        <w:lastRenderedPageBreak/>
         <w:t>Reference</w:t>
       </w:r>
     </w:p>
@@ -10434,7 +10346,6 @@
           <w:docPart w:val="DefaultPlaceholder_-1854013440"/>
         </w:placeholder>
       </w:sdtPr>
-      <w:sdtEndPr/>
       <w:sdtContent>
         <w:p>
           <w:pPr>
@@ -10461,101 +10372,21 @@
               <w:rFonts w:eastAsia="Times New Roman"/>
             </w:rPr>
             <w:tab/>
-            <w:t xml:space="preserve">N. </w:t>
+            <w:t xml:space="preserve">N. Liangruenrom, M. Joshanloo, W. Hutaphat, and S. Kittisuksathit, “Prevalence and correlates of depression among Thai university students: nationwide study,” </w:t>
           </w:r>
-          <w:proofErr w:type="spellStart"/>
-          <w:r>
-            <w:rPr>
-              <w:rFonts w:eastAsia="Times New Roman"/>
-            </w:rPr>
-            <w:t>Liangruenrom</w:t>
-          </w:r>
-          <w:proofErr w:type="spellEnd"/>
-          <w:r>
-            <w:rPr>
-              <w:rFonts w:eastAsia="Times New Roman"/>
-            </w:rPr>
-            <w:t xml:space="preserve">, M. </w:t>
-          </w:r>
-          <w:proofErr w:type="spellStart"/>
-          <w:r>
-            <w:rPr>
-              <w:rFonts w:eastAsia="Times New Roman"/>
-            </w:rPr>
-            <w:t>Joshanloo</w:t>
-          </w:r>
-          <w:proofErr w:type="spellEnd"/>
-          <w:r>
-            <w:rPr>
-              <w:rFonts w:eastAsia="Times New Roman"/>
-            </w:rPr>
-            <w:t xml:space="preserve">, W. </w:t>
-          </w:r>
-          <w:proofErr w:type="spellStart"/>
-          <w:r>
-            <w:rPr>
-              <w:rFonts w:eastAsia="Times New Roman"/>
-            </w:rPr>
-            <w:t>Hutaphat</w:t>
-          </w:r>
-          <w:proofErr w:type="spellEnd"/>
-          <w:r>
-            <w:rPr>
-              <w:rFonts w:eastAsia="Times New Roman"/>
-            </w:rPr>
-            <w:t xml:space="preserve">, and S. </w:t>
-          </w:r>
-          <w:proofErr w:type="spellStart"/>
-          <w:r>
-            <w:rPr>
-              <w:rFonts w:eastAsia="Times New Roman"/>
-            </w:rPr>
-            <w:t>Kittisuksathit</w:t>
-          </w:r>
-          <w:proofErr w:type="spellEnd"/>
-          <w:r>
-            <w:rPr>
-              <w:rFonts w:eastAsia="Times New Roman"/>
-            </w:rPr>
-            <w:t xml:space="preserve">, “Prevalence and correlates of depression among Thai university students: nationwide study,” </w:t>
-          </w:r>
-          <w:proofErr w:type="spellStart"/>
           <w:r>
             <w:rPr>
               <w:rFonts w:eastAsia="Times New Roman"/>
               <w:i/>
               <w:iCs/>
             </w:rPr>
-            <w:t>BJPsych</w:t>
-          </w:r>
-          <w:proofErr w:type="spellEnd"/>
-          <w:r>
-            <w:rPr>
-              <w:rFonts w:eastAsia="Times New Roman"/>
-              <w:i/>
-              <w:iCs/>
-            </w:rPr>
-            <w:t xml:space="preserve"> Open</w:t>
+            <w:t>BJPsych Open</w:t>
           </w:r>
           <w:r>
             <w:rPr>
               <w:rFonts w:eastAsia="Times New Roman"/>
             </w:rPr>
-            <w:t xml:space="preserve">, vol. 11, no. 2, p. e59, Mar. 2025, </w:t>
-          </w:r>
-          <w:proofErr w:type="spellStart"/>
-          <w:r>
-            <w:rPr>
-              <w:rFonts w:eastAsia="Times New Roman"/>
-            </w:rPr>
-            <w:t>doi</w:t>
-          </w:r>
-          <w:proofErr w:type="spellEnd"/>
-          <w:r>
-            <w:rPr>
-              <w:rFonts w:eastAsia="Times New Roman"/>
-            </w:rPr>
-            <w:t>: 10.1192/bjo.2025.21.</w:t>
+            <w:t>, vol. 11, no. 2, p. e59, Mar. 2025, doi: 10.1192/bjo.2025.21.</w:t>
           </w:r>
         </w:p>
         <w:p>
@@ -10572,6 +10403,7 @@
             <w:rPr>
               <w:rFonts w:eastAsia="Times New Roman"/>
             </w:rPr>
+            <w:lastRenderedPageBreak/>
             <w:t>[2]</w:t>
           </w:r>
           <w:r>
@@ -10625,45 +10457,13 @@
               <w:i/>
               <w:iCs/>
             </w:rPr>
-            <w:t xml:space="preserve">J </w:t>
-          </w:r>
-          <w:proofErr w:type="spellStart"/>
-          <w:r>
-            <w:rPr>
-              <w:rFonts w:eastAsia="Times New Roman"/>
-              <w:i/>
-              <w:iCs/>
-            </w:rPr>
-            <w:t>Abnorm</w:t>
-          </w:r>
-          <w:proofErr w:type="spellEnd"/>
-          <w:r>
-            <w:rPr>
-              <w:rFonts w:eastAsia="Times New Roman"/>
-              <w:i/>
-              <w:iCs/>
-            </w:rPr>
-            <w:t xml:space="preserve"> Psychol</w:t>
+            <w:t>J Abnorm Psychol</w:t>
           </w:r>
           <w:r>
             <w:rPr>
               <w:rFonts w:eastAsia="Times New Roman"/>
             </w:rPr>
-            <w:t xml:space="preserve">, vol. 127, no. 7, pp. 623–638, Oct. 2018, </w:t>
-          </w:r>
-          <w:proofErr w:type="spellStart"/>
-          <w:r>
-            <w:rPr>
-              <w:rFonts w:eastAsia="Times New Roman"/>
-            </w:rPr>
-            <w:t>doi</w:t>
-          </w:r>
-          <w:proofErr w:type="spellEnd"/>
-          <w:r>
-            <w:rPr>
-              <w:rFonts w:eastAsia="Times New Roman"/>
-            </w:rPr>
-            <w:t>: 10.1037/abn0000362.</w:t>
+            <w:t>, vol. 127, no. 7, pp. 623–638, Oct. 2018, doi: 10.1037/abn0000362.</w:t>
           </w:r>
         </w:p>
         <w:p>
@@ -10709,45 +10509,13 @@
               <w:i/>
               <w:iCs/>
             </w:rPr>
-            <w:t xml:space="preserve">J </w:t>
-          </w:r>
-          <w:proofErr w:type="spellStart"/>
-          <w:r>
-            <w:rPr>
-              <w:rFonts w:eastAsia="Times New Roman"/>
-              <w:i/>
-              <w:iCs/>
-            </w:rPr>
-            <w:t>Abnorm</w:t>
-          </w:r>
-          <w:proofErr w:type="spellEnd"/>
-          <w:r>
-            <w:rPr>
-              <w:rFonts w:eastAsia="Times New Roman"/>
-              <w:i/>
-              <w:iCs/>
-            </w:rPr>
-            <w:t xml:space="preserve"> Psychol</w:t>
+            <w:t>J Abnorm Psychol</w:t>
           </w:r>
           <w:r>
             <w:rPr>
               <w:rFonts w:eastAsia="Times New Roman"/>
             </w:rPr>
-            <w:t xml:space="preserve">, vol. 127, no. 7, pp. 623–638, Oct. 2018, </w:t>
-          </w:r>
-          <w:proofErr w:type="spellStart"/>
-          <w:r>
-            <w:rPr>
-              <w:rFonts w:eastAsia="Times New Roman"/>
-            </w:rPr>
-            <w:t>doi</w:t>
-          </w:r>
-          <w:proofErr w:type="spellEnd"/>
-          <w:r>
-            <w:rPr>
-              <w:rFonts w:eastAsia="Times New Roman"/>
-            </w:rPr>
-            <w:t>: 10.1037/abn0000362.</w:t>
+            <w:t>, vol. 127, no. 7, pp. 623–638, Oct. 2018, doi: 10.1037/abn0000362.</w:t>
           </w:r>
         </w:p>
         <w:p>
@@ -10799,21 +10567,7 @@
             <w:rPr>
               <w:rFonts w:eastAsia="Times New Roman"/>
             </w:rPr>
-            <w:t xml:space="preserve">, vol. 13, Jun. 2022, </w:t>
-          </w:r>
-          <w:proofErr w:type="spellStart"/>
-          <w:r>
-            <w:rPr>
-              <w:rFonts w:eastAsia="Times New Roman"/>
-            </w:rPr>
-            <w:t>doi</w:t>
-          </w:r>
-          <w:proofErr w:type="spellEnd"/>
-          <w:r>
-            <w:rPr>
-              <w:rFonts w:eastAsia="Times New Roman"/>
-            </w:rPr>
-            <w:t>: 10.3389/fpsyt.2022.869337.</w:t>
+            <w:t>, vol. 13, Jun. 2022, doi: 10.3389/fpsyt.2022.869337.</w:t>
           </w:r>
         </w:p>
         <w:p>
@@ -12247,6 +12001,7 @@
     <w:rsid w:val="003B5169"/>
     <w:rsid w:val="0088609F"/>
     <w:rsid w:val="00A04B1A"/>
+    <w:rsid w:val="00B372F5"/>
     <w:rsid w:val="00B9731D"/>
     <w:rsid w:val="00F855FF"/>
   </w:rsids>

</xml_diff>